<commit_message>
generate children method created
</commit_message>
<xml_diff>
--- a/Description/Unit 3. Опис алгоритмів.docx
+++ b/Description/Unit 3. Опис алгоритмів.docx
@@ -1271,27 +1271,7 @@
           <w:highlight w:val="cyan"/>
           <w:lang w:val="en-US"/>
         </w:rPr>
-        <w:t xml:space="preserve">/// should I </w:t>
-      </w:r>
-      <w:proofErr w:type="spellStart"/>
-      <w:r>
-        <w:rPr>
-          <w:rFonts w:eastAsia="Calibri" w:cs="Times New Roman"/>
-          <w:szCs w:val="28"/>
-          <w:highlight w:val="cyan"/>
-          <w:lang w:val="en-US"/>
-        </w:rPr>
-        <w:t>coppy</w:t>
-      </w:r>
-      <w:proofErr w:type="spellEnd"/>
-      <w:r>
-        <w:rPr>
-          <w:rFonts w:eastAsia="Calibri" w:cs="Times New Roman"/>
-          <w:szCs w:val="28"/>
-          <w:highlight w:val="cyan"/>
-          <w:lang w:val="en-US"/>
-        </w:rPr>
-        <w:t xml:space="preserve"> current state?</w:t>
+        <w:t>/// should I copy current state?</w:t>
       </w:r>
     </w:p>
     <w:p>
@@ -3305,7 +3285,6 @@
         <w:rPr>
           <w:rFonts w:eastAsia="Calibri" w:cs="Times New Roman"/>
           <w:szCs w:val="28"/>
-          <w:lang w:val="en-US"/>
         </w:rPr>
       </w:pPr>
       <w:r>
@@ -3320,9 +3299,16 @@
         <w:rPr>
           <w:rFonts w:eastAsia="Calibri" w:cs="Times New Roman"/>
           <w:szCs w:val="28"/>
-          <w:lang w:val="en-US"/>
-        </w:rPr>
-        <w:t xml:space="preserve"> false</w:t>
+        </w:rPr>
+        <w:t xml:space="preserve"> </w:t>
+      </w:r>
+      <w:r>
+        <w:rPr>
+          <w:rFonts w:eastAsia="Calibri" w:cs="Times New Roman"/>
+          <w:szCs w:val="28"/>
+          <w:lang w:val="en-US"/>
+        </w:rPr>
+        <w:t>false</w:t>
       </w:r>
     </w:p>
     <w:p>
@@ -3668,6 +3654,7 @@
         <w:rPr>
           <w:rFonts w:eastAsia="Calibri" w:cs="Times New Roman"/>
           <w:szCs w:val="28"/>
+          <w:lang w:val="en-US"/>
         </w:rPr>
       </w:pPr>
       <w:r>
@@ -3690,6 +3677,7 @@
         <w:rPr>
           <w:rFonts w:eastAsia="Calibri" w:cs="Times New Roman"/>
           <w:szCs w:val="28"/>
+          <w:lang w:val="en-US"/>
         </w:rPr>
         <w:t xml:space="preserve"> </w:t>
       </w:r>
@@ -3705,6 +3693,7 @@
         <w:rPr>
           <w:rFonts w:eastAsia="Calibri" w:cs="Times New Roman"/>
           <w:szCs w:val="28"/>
+          <w:lang w:val="en-US"/>
         </w:rPr>
         <w:t>+1</w:t>
       </w:r>
@@ -3720,6 +3709,7 @@
         <w:rPr>
           <w:rFonts w:eastAsia="Calibri" w:cs="Times New Roman"/>
           <w:szCs w:val="28"/>
+          <w:lang w:val="en-US"/>
         </w:rPr>
         <w:t>8</w:t>
       </w:r>
@@ -4065,7 +4055,6 @@
         <w:rPr>
           <w:rFonts w:eastAsia="Calibri" w:cs="Times New Roman"/>
           <w:szCs w:val="28"/>
-          <w:lang w:val="en-US"/>
         </w:rPr>
       </w:pPr>
       <w:r>
@@ -4108,7 +4097,7 @@
         <w:rPr>
           <w:rFonts w:eastAsia="Calibri" w:cs="Times New Roman"/>
           <w:szCs w:val="28"/>
-          <w:lang w:val="en-US"/>
+          <w:lang w:val="uk-UA"/>
         </w:rPr>
       </w:pPr>
     </w:p>
@@ -4732,7 +4721,6 @@
         <w:rPr>
           <w:rFonts w:eastAsiaTheme="minorEastAsia" w:cs="Times New Roman"/>
           <w:szCs w:val="28"/>
-          <w:lang w:val="en-US"/>
         </w:rPr>
         <w:t xml:space="preserve"> </w:t>
       </w:r>
@@ -5563,21 +5551,35 @@
         </w:rPr>
         <w:t xml:space="preserve"> ( </w:t>
       </w:r>
-      <w:proofErr w:type="spellStart"/>
-      <w:r>
-        <w:rPr>
-          <w:rFonts w:eastAsiaTheme="minorEastAsia" w:cs="Times New Roman"/>
-          <w:szCs w:val="28"/>
-          <w:lang w:val="en-US"/>
-        </w:rPr>
-        <w:t>max_depth</w:t>
-      </w:r>
-      <w:proofErr w:type="spellEnd"/>
-      <w:r>
-        <w:rPr>
-          <w:rFonts w:eastAsiaTheme="minorEastAsia" w:cs="Times New Roman"/>
-          <w:szCs w:val="28"/>
-          <w:lang w:val="en-US"/>
+      <w:r>
+        <w:rPr>
+          <w:rFonts w:eastAsiaTheme="minorEastAsia" w:cs="Times New Roman"/>
+          <w:szCs w:val="28"/>
+          <w:lang w:val="en-US"/>
+        </w:rPr>
+        <w:t>max</w:t>
+      </w:r>
+      <w:r>
+        <w:rPr>
+          <w:rFonts w:eastAsiaTheme="minorEastAsia" w:cs="Times New Roman"/>
+          <w:szCs w:val="28"/>
+          <w:lang w:val="uk-UA"/>
+        </w:rPr>
+        <w:t>_</w:t>
+      </w:r>
+      <w:r>
+        <w:rPr>
+          <w:rFonts w:eastAsiaTheme="minorEastAsia" w:cs="Times New Roman"/>
+          <w:szCs w:val="28"/>
+          <w:lang w:val="en-US"/>
+        </w:rPr>
+        <w:t>depth</w:t>
+      </w:r>
+      <w:r>
+        <w:rPr>
+          <w:rFonts w:eastAsiaTheme="minorEastAsia" w:cs="Times New Roman"/>
+          <w:szCs w:val="28"/>
+          <w:lang w:val="uk-UA"/>
         </w:rPr>
         <w:t xml:space="preserve"> &gt;= 0) </w:t>
       </w:r>
@@ -5873,6 +5875,7 @@
         <w:rPr>
           <w:rFonts w:eastAsiaTheme="minorEastAsia" w:cs="Times New Roman"/>
           <w:szCs w:val="28"/>
+          <w:lang w:val="en-US"/>
         </w:rPr>
       </w:pPr>
       <w:r>
@@ -5968,7 +5971,6 @@
         <w:rPr>
           <w:rFonts w:eastAsiaTheme="minorEastAsia" w:cs="Times New Roman"/>
           <w:szCs w:val="28"/>
-          <w:lang w:val="en-US"/>
         </w:rPr>
       </w:pPr>
       <w:r>
@@ -6001,7 +6003,6 @@
         <w:rPr>
           <w:rFonts w:eastAsiaTheme="minorEastAsia" w:cs="Times New Roman"/>
           <w:szCs w:val="28"/>
-          <w:lang w:val="en-US"/>
         </w:rPr>
         <w:t xml:space="preserve"> </w:t>
       </w:r>
@@ -6019,7 +6020,14 @@
           <w:szCs w:val="28"/>
           <w:lang w:val="en-US"/>
         </w:rPr>
-        <w:t xml:space="preserve">node </w:t>
+        <w:t>node</w:t>
+      </w:r>
+      <w:r>
+        <w:rPr>
+          <w:rFonts w:eastAsiaTheme="minorEastAsia" w:cs="Times New Roman"/>
+          <w:szCs w:val="28"/>
+        </w:rPr>
+        <w:t xml:space="preserve"> </w:t>
       </w:r>
     </w:p>
     <w:p>
@@ -6245,7 +6253,6 @@
         <w:rPr>
           <w:rFonts w:eastAsiaTheme="minorEastAsia" w:cs="Times New Roman"/>
           <w:szCs w:val="28"/>
-          <w:lang w:val="en-US"/>
         </w:rPr>
       </w:pPr>
       <w:r>
@@ -6487,6 +6494,7 @@
         <w:rPr>
           <w:rFonts w:eastAsiaTheme="minorEastAsia" w:cs="Times New Roman"/>
           <w:szCs w:val="28"/>
+          <w:lang w:val="uk-UA"/>
         </w:rPr>
       </w:pPr>
       <w:r>
@@ -8279,6 +8287,7 @@
     <w:rsid w:val="0048123A"/>
     <w:rsid w:val="00504755"/>
     <w:rsid w:val="005549EE"/>
+    <w:rsid w:val="00C92AD4"/>
     <w:rsid w:val="00CF0391"/>
     <w:rsid w:val="00DB71BC"/>
     <w:rsid w:val="00E242D5"/>

</xml_diff>

<commit_message>
check state node added, BFS blueprint(need to debug)
</commit_message>
<xml_diff>
--- a/Description/Unit 3. Опис алгоритмів.docx
+++ b/Description/Unit 3. Опис алгоритмів.docx
@@ -8217,17 +8217,17 @@
 <w:fonts xmlns:mc="http://schemas.openxmlformats.org/markup-compatibility/2006" xmlns:r="http://schemas.openxmlformats.org/officeDocument/2006/relationships" xmlns:w="http://schemas.openxmlformats.org/wordprocessingml/2006/main" xmlns:w14="http://schemas.microsoft.com/office/word/2010/wordml" xmlns:w15="http://schemas.microsoft.com/office/word/2012/wordml" xmlns:w16cex="http://schemas.microsoft.com/office/word/2018/wordml/cex" xmlns:w16cid="http://schemas.microsoft.com/office/word/2016/wordml/cid" xmlns:w16="http://schemas.microsoft.com/office/word/2018/wordml" xmlns:w16se="http://schemas.microsoft.com/office/word/2015/wordml/symex" mc:Ignorable="w14 w15 w16se w16cid w16 w16cex">
   <w:font w:name="Times New Roman">
     <w:panose1 w:val="02020603050405020304"/>
-    <w:charset w:val="00"/>
+    <w:charset w:val="CC"/>
     <w:family w:val="roman"/>
     <w:pitch w:val="variable"/>
     <w:sig w:usb0="E0002EFF" w:usb1="C000785B" w:usb2="00000009" w:usb3="00000000" w:csb0="000001FF" w:csb1="00000000"/>
   </w:font>
   <w:font w:name="Calibri">
     <w:panose1 w:val="020F0502020204030204"/>
-    <w:charset w:val="00"/>
+    <w:charset w:val="CC"/>
     <w:family w:val="swiss"/>
     <w:pitch w:val="variable"/>
-    <w:sig w:usb0="E4002EFF" w:usb1="C000247B" w:usb2="00000009" w:usb3="00000000" w:csb0="000001FF" w:csb1="00000000"/>
+    <w:sig w:usb0="E1002AFF" w:usb1="C000ACFF" w:usb2="00000009" w:usb3="00000000" w:csb0="000001FF" w:csb1="00000000"/>
   </w:font>
   <w:font w:name="Symbol">
     <w:panose1 w:val="05050102010706020507"/>
@@ -8238,7 +8238,7 @@
   </w:font>
   <w:font w:name="Courier New">
     <w:panose1 w:val="02070309020205020404"/>
-    <w:charset w:val="00"/>
+    <w:charset w:val="CC"/>
     <w:family w:val="modern"/>
     <w:pitch w:val="fixed"/>
     <w:sig w:usb0="E0002AFF" w:usb1="C0007843" w:usb2="00000009" w:usb3="00000000" w:csb0="000001FF" w:csb1="00000000"/>
@@ -8248,11 +8248,11 @@
     <w:charset w:val="4D"/>
     <w:family w:val="decorative"/>
     <w:pitch w:val="variable"/>
-    <w:sig w:usb0="00000003" w:usb1="10000000" w:usb2="00000000" w:usb3="00000000" w:csb0="80000001" w:csb1="00000000"/>
+    <w:sig w:usb0="00000003" w:usb1="00000000" w:usb2="00000000" w:usb3="00000000" w:csb0="80000001" w:csb1="00000000"/>
   </w:font>
   <w:font w:name="Cambria Math">
     <w:panose1 w:val="02040503050406030204"/>
-    <w:charset w:val="00"/>
+    <w:charset w:val="CC"/>
     <w:family w:val="roman"/>
     <w:pitch w:val="variable"/>
     <w:sig w:usb0="E00002FF" w:usb1="420024FF" w:usb2="00000000" w:usb3="00000000" w:csb0="0000019F" w:csb1="00000000"/>
@@ -8287,6 +8287,7 @@
     <w:rsid w:val="0048123A"/>
     <w:rsid w:val="00504755"/>
     <w:rsid w:val="005549EE"/>
+    <w:rsid w:val="00933C6F"/>
     <w:rsid w:val="00C92AD4"/>
     <w:rsid w:val="00CF0391"/>
     <w:rsid w:val="00DB71BC"/>

</xml_diff>